<commit_message>
Porfolios vergleichen und Plots für die Präsentation erzeugen
</commit_message>
<xml_diff>
--- a/Dokumente/Literaturverzeichnis.docx
+++ b/Dokumente/Literaturverzeichnis.docx
@@ -150,6 +150,35 @@
                   <w:noProof/>
                 </w:rPr>
                 <w:t>. (2023). (Stanford University) Retrieved January 2024, from Convolutional Neural Networks for Visual Recognition: https://cs231n.github.io/convolutional-networks/</w:t>
+              </w:r>
+            </w:p>
+            <w:p>
+              <w:pPr>
+                <w:pStyle w:val="Bibliography"/>
+                <w:ind w:left="720" w:hanging="720"/>
+                <w:rPr>
+                  <w:noProof/>
+                </w:rPr>
+              </w:pPr>
+              <w:r>
+                <w:rPr>
+                  <w:noProof/>
+                </w:rPr>
+                <w:t xml:space="preserve">Hochreiter, S., &amp; Schmidhuber, J. (1997). Long Short-Term Memory. </w:t>
+              </w:r>
+              <w:r>
+                <w:rPr>
+                  <w:i/>
+                  <w:iCs/>
+                  <w:noProof/>
+                </w:rPr>
+                <w:t>Neural Computation 9, 8</w:t>
+              </w:r>
+              <w:r>
+                <w:rPr>
+                  <w:noProof/>
+                </w:rPr>
+                <w:t>, 1735-1780.</w:t>
               </w:r>
             </w:p>
             <w:p>
@@ -1928,11 +1957,36 @@
     <b:URL>https://www.microsoft.com/en-us/research/uploads/prod/2006/01/Bishop-Pattern-Recognition-and-Machine-Learning-2006.pdf</b:URL>
     <b:RefOrder>7</b:RefOrder>
   </b:Source>
+  <b:Source>
+    <b:Tag>Hoc97</b:Tag>
+    <b:SourceType>JournalArticle</b:SourceType>
+    <b:Guid>{5B5CAA5A-F9C2-48FB-99F1-F5C2AF3DC961}</b:Guid>
+    <b:Title>Long Short-Term Memory</b:Title>
+    <b:Year>1997</b:Year>
+    <b:Author>
+      <b:Author>
+        <b:NameList>
+          <b:Person>
+            <b:Last>Hochreiter</b:Last>
+            <b:First>Sepp</b:First>
+          </b:Person>
+          <b:Person>
+            <b:Last>Schmidhuber</b:Last>
+            <b:First>Jürgen</b:First>
+          </b:Person>
+        </b:NameList>
+      </b:Author>
+    </b:Author>
+    <b:JournalName>Neural Computation 9</b:JournalName>
+    <b:Pages>1735-1780</b:Pages>
+    <b:Volume>8</b:Volume>
+    <b:RefOrder>8</b:RefOrder>
+  </b:Source>
 </b:Sources>
 </file>
 
 <file path=customXml/itemProps1.xml><?xml version="1.0" encoding="utf-8"?>
-<ds:datastoreItem xmlns:ds="http://schemas.openxmlformats.org/officeDocument/2006/customXml" ds:itemID="{C8D256B1-F1B7-4B1E-8A8B-CC906E659942}">
+<ds:datastoreItem xmlns:ds="http://schemas.openxmlformats.org/officeDocument/2006/customXml" ds:itemID="{FE9D6AD0-3A59-439B-AB2E-0F9113CBF51D}">
   <ds:schemaRefs>
     <ds:schemaRef ds:uri="http://schemas.openxmlformats.org/officeDocument/2006/bibliography"/>
   </ds:schemaRefs>

</xml_diff>

<commit_message>
füge Literatur und Hausarbeit hin
</commit_message>
<xml_diff>
--- a/Dokumente/Literaturverzeichnis.docx
+++ b/Dokumente/Literaturverzeichnis.docx
@@ -309,7 +309,7 @@
                 <w:rPr>
                   <w:noProof/>
                 </w:rPr>
-                <w:t xml:space="preserve">Onyshchak, O. (2020, April 01). </w:t>
+                <w:t xml:space="preserve">Markowitz, H. (1959). Portfolio Selection. </w:t>
               </w:r>
               <w:r>
                 <w:rPr>
@@ -317,13 +317,13 @@
                   <w:iCs/>
                   <w:noProof/>
                 </w:rPr>
-                <w:t>Stock Market Dataset</w:t>
-              </w:r>
-              <w:r>
-                <w:rPr>
-                  <w:noProof/>
-                </w:rPr>
-                <w:t>. Retrieved from Kaggle: https://www.kaggle.com/datasets/jacksoncrow/stock-market-dataset</w:t>
+                <w:t>Journal of Finance, 7</w:t>
+              </w:r>
+              <w:r>
+                <w:rPr>
+                  <w:noProof/>
+                </w:rPr>
+                <w:t>(1), 77-91. Retrieved from https://www.jstor.org/stable/2975974</w:t>
               </w:r>
             </w:p>
             <w:p>
@@ -338,7 +338,7 @@
                 <w:rPr>
                   <w:noProof/>
                 </w:rPr>
-                <w:t xml:space="preserve">O'Shea, K., &amp; Nash, R. (2015). </w:t>
+                <w:t xml:space="preserve">Onyshchak, O. (2020, April 01). </w:t>
               </w:r>
               <w:r>
                 <w:rPr>
@@ -346,13 +346,13 @@
                   <w:iCs/>
                   <w:noProof/>
                 </w:rPr>
-                <w:t>An Introduction to Convolutional Neural Networks.</w:t>
-              </w:r>
-              <w:r>
-                <w:rPr>
-                  <w:noProof/>
-                </w:rPr>
-                <w:t xml:space="preserve"> Aberystwyth University. Retrieved from https://arxiv.org/abs/1511.08458</w:t>
+                <w:t>Stock Market Dataset</w:t>
+              </w:r>
+              <w:r>
+                <w:rPr>
+                  <w:noProof/>
+                </w:rPr>
+                <w:t>. Retrieved from Kaggle: https://www.kaggle.com/datasets/jacksoncrow/stock-market-dataset</w:t>
               </w:r>
             </w:p>
             <w:p>
@@ -367,7 +367,7 @@
                 <w:rPr>
                   <w:noProof/>
                 </w:rPr>
-                <w:t xml:space="preserve">Sharpe, W. F. (1994). The Sharpe Ratio. </w:t>
+                <w:t xml:space="preserve">O'Shea, K., &amp; Nash, R. (2015). </w:t>
               </w:r>
               <w:r>
                 <w:rPr>
@@ -375,13 +375,13 @@
                   <w:iCs/>
                   <w:noProof/>
                 </w:rPr>
-                <w:t>The Journal of Portfolio Management</w:t>
-              </w:r>
-              <w:r>
-                <w:rPr>
-                  <w:noProof/>
-                </w:rPr>
-                <w:t>. Retrieved from https://web.stanford.edu/~wfsharpe/art/sr/sr.htm</w:t>
+                <w:t>An Introduction to Convolutional Neural Networks.</w:t>
+              </w:r>
+              <w:r>
+                <w:rPr>
+                  <w:noProof/>
+                </w:rPr>
+                <w:t xml:space="preserve"> Aberystwyth University. Retrieved from https://arxiv.org/abs/1511.08458</w:t>
               </w:r>
             </w:p>
             <w:p>
@@ -396,7 +396,7 @@
                 <w:rPr>
                   <w:noProof/>
                 </w:rPr>
-                <w:t xml:space="preserve">Stanford University. (2023). </w:t>
+                <w:t xml:space="preserve">Sharpe, W. F. (1994). The Sharpe Ratio. </w:t>
               </w:r>
               <w:r>
                 <w:rPr>
@@ -404,13 +404,13 @@
                   <w:iCs/>
                   <w:noProof/>
                 </w:rPr>
-                <w:t>CS231n</w:t>
-              </w:r>
-              <w:r>
-                <w:rPr>
-                  <w:noProof/>
-                </w:rPr>
-                <w:t>. (Stanford University) Retrieved January 2024, from Convolutional Neural Networks for Visual Recognition: https://cs231n.github.io/convolutional-networks/</w:t>
+                <w:t>The Journal of Portfolio Management</w:t>
+              </w:r>
+              <w:r>
+                <w:rPr>
+                  <w:noProof/>
+                </w:rPr>
+                <w:t>. Retrieved from https://web.stanford.edu/~wfsharpe/art/sr/sr.htm</w:t>
               </w:r>
             </w:p>
             <w:p>
@@ -425,7 +425,7 @@
                 <w:rPr>
                   <w:noProof/>
                 </w:rPr>
-                <w:t xml:space="preserve">Yahoo! Finance. (n.d.). </w:t>
+                <w:t xml:space="preserve">Stanford University. (2023). </w:t>
               </w:r>
               <w:r>
                 <w:rPr>
@@ -433,13 +433,13 @@
                   <w:iCs/>
                   <w:noProof/>
                 </w:rPr>
-                <w:t>S&amp;P 500 (^GSPC)</w:t>
-              </w:r>
-              <w:r>
-                <w:rPr>
-                  <w:noProof/>
-                </w:rPr>
-                <w:t>. Retrieved from Yahoo! Finance: https://finance.yahoo.com/quote/%5EGSPC/</w:t>
+                <w:t>CS231n</w:t>
+              </w:r>
+              <w:r>
+                <w:rPr>
+                  <w:noProof/>
+                </w:rPr>
+                <w:t>. (Stanford University) Retrieved January 2024, from Convolutional Neural Networks for Visual Recognition: https://cs231n.github.io/convolutional-networks/</w:t>
               </w:r>
             </w:p>
             <w:p>
@@ -455,6 +455,35 @@
                   <w:noProof/>
                 </w:rPr>
                 <w:lastRenderedPageBreak/>
+                <w:t xml:space="preserve">Yahoo! Finance. (n.d.). </w:t>
+              </w:r>
+              <w:r>
+                <w:rPr>
+                  <w:i/>
+                  <w:iCs/>
+                  <w:noProof/>
+                </w:rPr>
+                <w:t>S&amp;P 500 (^GSPC)</w:t>
+              </w:r>
+              <w:r>
+                <w:rPr>
+                  <w:noProof/>
+                </w:rPr>
+                <w:t>. Retrieved from Yahoo! Finance: https://finance.yahoo.com/quote/%5EGSPC/</w:t>
+              </w:r>
+            </w:p>
+            <w:p>
+              <w:pPr>
+                <w:pStyle w:val="Bibliography"/>
+                <w:ind w:left="720" w:hanging="720"/>
+                <w:rPr>
+                  <w:noProof/>
+                </w:rPr>
+              </w:pPr>
+              <w:r>
+                <w:rPr>
+                  <w:noProof/>
+                </w:rPr>
                 <w:t xml:space="preserve">Yan, S. (2016, March 13). </w:t>
               </w:r>
               <w:r>
@@ -2550,11 +2579,34 @@
     <b:Title>The Sharpe Ratio</b:Title>
     <b:RefOrder>16</b:RefOrder>
   </b:Source>
+  <b:Source>
+    <b:Tag>Har59</b:Tag>
+    <b:SourceType>JournalArticle</b:SourceType>
+    <b:Guid>{C7C537CB-6DE5-4FF4-93AF-71D27A383756}</b:Guid>
+    <b:Title>Portfolio Selection</b:Title>
+    <b:Year>1959</b:Year>
+    <b:URL>https://www.jstor.org/stable/2975974</b:URL>
+    <b:JournalName>Journal of Finance</b:JournalName>
+    <b:Pages>77-91</b:Pages>
+    <b:Author>
+      <b:Author>
+        <b:NameList>
+          <b:Person>
+            <b:Last>Markowitz</b:Last>
+            <b:First>Harry</b:First>
+          </b:Person>
+        </b:NameList>
+      </b:Author>
+    </b:Author>
+    <b:Volume>7</b:Volume>
+    <b:Issue>1</b:Issue>
+    <b:RefOrder>17</b:RefOrder>
+  </b:Source>
 </b:Sources>
 </file>
 
 <file path=customXml/itemProps1.xml><?xml version="1.0" encoding="utf-8"?>
-<ds:datastoreItem xmlns:ds="http://schemas.openxmlformats.org/officeDocument/2006/customXml" ds:itemID="{F8AD3F8B-A257-421B-B116-2CB25722CA75}">
+<ds:datastoreItem xmlns:ds="http://schemas.openxmlformats.org/officeDocument/2006/customXml" ds:itemID="{0F6DA95D-C18B-4EDA-8DB4-958638A7EDD4}">
   <ds:schemaRefs>
     <ds:schemaRef ds:uri="http://schemas.openxmlformats.org/officeDocument/2006/bibliography"/>
   </ds:schemaRefs>

</xml_diff>